<commit_message>
fix typos. Add Installation
</commit_message>
<xml_diff>
--- a/Documents/Optonohm Bedienungs Anleitung.docx
+++ b/Documents/Optonohm Bedienungs Anleitung.docx
@@ -6,8 +6,21 @@
       <w:pPr>
         <w:pStyle w:val="Titel"/>
       </w:pPr>
-      <w:r>
-        <w:t>Optonohm Bedienungs Anleitung</w:t>
+      <w:proofErr w:type="spellStart"/>
+      <w:r>
+        <w:t>Optonohm</w:t>
+      </w:r>
+      <w:proofErr w:type="spellEnd"/>
+      <w:r>
+        <w:t xml:space="preserve"> </w:t>
+      </w:r>
+      <w:proofErr w:type="spellStart"/>
+      <w:r>
+        <w:t>Bedienungs</w:t>
+      </w:r>
+      <w:proofErr w:type="spellEnd"/>
+      <w:r>
+        <w:t xml:space="preserve"> Anleitung</w:t>
       </w:r>
     </w:p>
     <w:p/>
@@ -21,12 +34,28 @@
     </w:p>
     <w:p>
       <w:r>
-        <w:t>Das Optonohm ist ein optisches Metrohm. Die Ticks werden über Lichtimpulse übermittelt.</w:t>
-      </w:r>
-    </w:p>
-    <w:p>
-      <w:r>
-        <w:t xml:space="preserve">Das Optonohm kann mittels einer Android App gesteuert werden, läuft aber mit eingeschränkten Einstellungsmöglichkeiten auch </w:t>
+        <w:t xml:space="preserve">Das </w:t>
+      </w:r>
+      <w:proofErr w:type="spellStart"/>
+      <w:r>
+        <w:t>Optonohm</w:t>
+      </w:r>
+      <w:proofErr w:type="spellEnd"/>
+      <w:r>
+        <w:t xml:space="preserve"> ist ein optisches Metrohm. Die Ticks werden über Lichtimpulse übermittelt.</w:t>
+      </w:r>
+    </w:p>
+    <w:p>
+      <w:r>
+        <w:t xml:space="preserve">Das </w:t>
+      </w:r>
+      <w:proofErr w:type="spellStart"/>
+      <w:r>
+        <w:t>Optonohm</w:t>
+      </w:r>
+      <w:proofErr w:type="spellEnd"/>
+      <w:r>
+        <w:t xml:space="preserve"> kann mittels einer Android App gesteuert werden, läuft aber mit eingeschränkten Einstellungsmöglichkeiten auch </w:t>
       </w:r>
       <w:r>
         <w:t>selbständig</w:t>
@@ -40,7 +69,13 @@
         <w:pStyle w:val="berschrift1"/>
       </w:pPr>
       <w:r>
-        <w:t>Bedienunganleitung Gerät</w:t>
+        <w:t>Bedienung</w:t>
+      </w:r>
+      <w:r>
+        <w:t>s</w:t>
+      </w:r>
+      <w:r>
+        <w:t>anleitung Gerät</w:t>
       </w:r>
     </w:p>
     <w:p/>
@@ -669,7 +704,23 @@
     <w:p/>
     <w:p>
       <w:r>
-        <w:t>Nach dem Verbinden des USB Steckers mit dem Gerät ist das Optonohm Betriebsbereit</w:t>
+        <w:t xml:space="preserve">Nach dem Verbinden des </w:t>
+      </w:r>
+      <w:proofErr w:type="gramStart"/>
+      <w:r>
+        <w:t>USB Steckers</w:t>
+      </w:r>
+      <w:proofErr w:type="gramEnd"/>
+      <w:r>
+        <w:t xml:space="preserve"> mit dem Gerät ist das </w:t>
+      </w:r>
+      <w:proofErr w:type="spellStart"/>
+      <w:r>
+        <w:t>Optonohm</w:t>
+      </w:r>
+      <w:proofErr w:type="spellEnd"/>
+      <w:r>
+        <w:t xml:space="preserve"> Betriebsbereit</w:t>
       </w:r>
       <w:r>
         <w:t>.</w:t>
@@ -682,57 +733,112 @@
     </w:p>
     <w:p>
       <w:r>
-        <w:t>Bei der ersten in Betrieb</w:t>
-      </w:r>
-      <w:r>
-        <w:t xml:space="preserve"> N</w:t>
-      </w:r>
-      <w:r>
-        <w:t>ahme des Geräts sind die Einstellungen wie folgt.</w:t>
-      </w:r>
-    </w:p>
-    <w:p>
-      <w:r>
-        <w:t>Länge des ersten Taktpulses : 50ms</w:t>
-      </w:r>
-    </w:p>
-    <w:p>
-      <w:r>
-        <w:t>Farbe des ersten Taktpulses : rot</w:t>
-      </w:r>
-    </w:p>
-    <w:p>
-      <w:r>
-        <w:t>Länge der restlichen Taktpulsen : 50 ms</w:t>
-      </w:r>
-    </w:p>
-    <w:p>
-      <w:r>
-        <w:t>Farben der restlichen Taktpulsen : grün</w:t>
-      </w:r>
-    </w:p>
-    <w:p>
-      <w:r>
-        <w:t>Takt : 4/4</w:t>
+        <w:t xml:space="preserve">Bei der ersten in </w:t>
+      </w:r>
+      <w:proofErr w:type="spellStart"/>
+      <w:r>
+        <w:t>Betrieb</w:t>
+      </w:r>
+      <w:r>
+        <w:t>n</w:t>
+      </w:r>
+      <w:r>
+        <w:t>ahme</w:t>
+      </w:r>
+      <w:proofErr w:type="spellEnd"/>
+      <w:r>
+        <w:t xml:space="preserve"> des Geräts sind die Einstellungen wie folgt.</w:t>
+      </w:r>
+    </w:p>
+    <w:p>
+      <w:r>
+        <w:t xml:space="preserve">Länge des ersten </w:t>
+      </w:r>
+      <w:proofErr w:type="gramStart"/>
+      <w:r>
+        <w:t>Taktpulses :</w:t>
+      </w:r>
+      <w:proofErr w:type="gramEnd"/>
+      <w:r>
+        <w:t xml:space="preserve"> 50</w:t>
+      </w:r>
+      <w:r>
+        <w:t xml:space="preserve"> </w:t>
+      </w:r>
+      <w:proofErr w:type="spellStart"/>
+      <w:r>
+        <w:t>ms</w:t>
+      </w:r>
+      <w:proofErr w:type="spellEnd"/>
+    </w:p>
+    <w:p>
+      <w:r>
+        <w:t xml:space="preserve">Farbe des ersten </w:t>
+      </w:r>
+      <w:proofErr w:type="gramStart"/>
+      <w:r>
+        <w:t>Taktpulses :</w:t>
+      </w:r>
+      <w:proofErr w:type="gramEnd"/>
+      <w:r>
+        <w:t xml:space="preserve"> rot</w:t>
+      </w:r>
+    </w:p>
+    <w:p>
+      <w:r>
+        <w:t xml:space="preserve">Länge der restlichen </w:t>
+      </w:r>
+      <w:proofErr w:type="gramStart"/>
+      <w:r>
+        <w:t>Taktpulsen :</w:t>
+      </w:r>
+      <w:proofErr w:type="gramEnd"/>
+      <w:r>
+        <w:t xml:space="preserve"> 50 </w:t>
+      </w:r>
+      <w:proofErr w:type="spellStart"/>
+      <w:r>
+        <w:t>ms</w:t>
+      </w:r>
+      <w:proofErr w:type="spellEnd"/>
+    </w:p>
+    <w:p>
+      <w:r>
+        <w:t xml:space="preserve">Farben der restlichen </w:t>
+      </w:r>
+      <w:proofErr w:type="gramStart"/>
+      <w:r>
+        <w:t>Taktpulsen :</w:t>
+      </w:r>
+      <w:proofErr w:type="gramEnd"/>
+      <w:r>
+        <w:t xml:space="preserve"> grün</w:t>
+      </w:r>
+    </w:p>
+    <w:p>
+      <w:proofErr w:type="gramStart"/>
+      <w:r>
+        <w:t>Takt :</w:t>
+      </w:r>
+      <w:proofErr w:type="gramEnd"/>
+      <w:r>
+        <w:t xml:space="preserve"> 4/4</w:t>
       </w:r>
     </w:p>
     <w:p/>
     <w:p>
       <w:r>
         <w:lastRenderedPageBreak/>
-        <w:t xml:space="preserve">Durch ein kurzes drücken </w:t>
-      </w:r>
-      <w:r>
-        <w:t xml:space="preserve">und loslassen </w:t>
-      </w:r>
-      <w:r>
-        <w:t xml:space="preserve">des </w:t>
-      </w:r>
-      <w:r>
-        <w:t>Drehknopf</w:t>
-      </w:r>
-      <w:r>
-        <w:t>es, wird das Gerät eingeschalte</w:t>
+        <w:t xml:space="preserve">Durch </w:t>
+      </w:r>
+      <w:r>
+        <w:t>ein kurzes Drücken und Loslassen</w:t>
+      </w:r>
+      <w:r>
+        <w:t xml:space="preserve"> </w:t>
+      </w:r>
+      <w:r>
+        <w:t>des Drehknopfes, wird das Gerät eingeschalte</w:t>
       </w:r>
       <w:r>
         <w:t>t</w:t>
@@ -760,7 +866,15 @@
         <w:t xml:space="preserve">Es können die Geschwindigkeit </w:t>
       </w:r>
       <w:r>
-        <w:t xml:space="preserve">von 10 bis 300 Beats per Minutes </w:t>
+        <w:t xml:space="preserve">von 10 bis 300 Beats per </w:t>
+      </w:r>
+      <w:proofErr w:type="spellStart"/>
+      <w:r>
+        <w:t>Minutes</w:t>
+      </w:r>
+      <w:proofErr w:type="spellEnd"/>
+      <w:r>
+        <w:t xml:space="preserve"> </w:t>
       </w:r>
       <w:r>
         <w:t>oder vier Takte über den Drehknopf</w:t>
@@ -1507,7 +1621,19 @@
         <w:rPr>
           <w:color w:val="000000" w:themeColor="text1"/>
         </w:rPr>
-        <w:t xml:space="preserve"> dunkel, so wird die Geschwindigkeit durch drehen des Drehknopfes im Uhrzeigersinn erhöht und im Gegenuhrzeigersind verlangsamt. </w:t>
+        <w:t xml:space="preserve"> dunkel, so wird die Geschwindigkeit durch </w:t>
+      </w:r>
+      <w:r>
+        <w:rPr>
+          <w:color w:val="000000" w:themeColor="text1"/>
+        </w:rPr>
+        <w:t>D</w:t>
+      </w:r>
+      <w:r>
+        <w:rPr>
+          <w:color w:val="000000" w:themeColor="text1"/>
+        </w:rPr>
+        <w:t xml:space="preserve">rehen des Drehknopfes im Uhrzeigersinn erhöht und im Gegenuhrzeigersind verlangsamt. </w:t>
       </w:r>
     </w:p>
     <w:p>
@@ -1532,9 +1658,14 @@
       <w:pPr>
         <w:pStyle w:val="berschrift2"/>
       </w:pPr>
+      <w:proofErr w:type="spellStart"/>
       <w:r>
         <w:lastRenderedPageBreak/>
-        <w:t>Optonohm App</w:t>
+        <w:t>Optonohm</w:t>
+      </w:r>
+      <w:proofErr w:type="spellEnd"/>
+      <w:r>
+        <w:t xml:space="preserve"> App</w:t>
       </w:r>
     </w:p>
     <w:p/>
@@ -1695,12 +1826,28 @@
     <w:p/>
     <w:p>
       <w:r>
-        <w:t>Durch Betätigen des SEARCH Knopfes werden alle verfügbaren Optonohm Geräte angezeigt.</w:t>
-      </w:r>
-    </w:p>
-    <w:p>
-      <w:r>
-        <w:t>Beispiel 34:85:18:F7:CA OPTN</w:t>
+        <w:t xml:space="preserve">Durch Betätigen des SEARCH Knopfes werden alle verfügbaren </w:t>
+      </w:r>
+      <w:proofErr w:type="spellStart"/>
+      <w:r>
+        <w:t>Optonohm</w:t>
+      </w:r>
+      <w:proofErr w:type="spellEnd"/>
+      <w:r>
+        <w:t xml:space="preserve"> Geräte angezeigt.</w:t>
+      </w:r>
+    </w:p>
+    <w:p>
+      <w:r>
+        <w:t xml:space="preserve">Beispiel </w:t>
+      </w:r>
+      <w:proofErr w:type="gramStart"/>
+      <w:r>
+        <w:t>34:85:18:F</w:t>
+      </w:r>
+      <w:proofErr w:type="gramEnd"/>
+      <w:r>
+        <w:t>7:CA OPTN</w:t>
       </w:r>
     </w:p>
     <w:p>
@@ -1732,10 +1879,12 @@
       <w:pPr>
         <w:pStyle w:val="berschrift2"/>
       </w:pPr>
+      <w:proofErr w:type="spellStart"/>
       <w:r>
         <w:lastRenderedPageBreak/>
         <w:t>Einstellungseite</w:t>
       </w:r>
+      <w:proofErr w:type="spellEnd"/>
     </w:p>
     <w:p/>
     <w:p>
@@ -1828,8 +1977,13 @@
         <w:pStyle w:val="berschrift5"/>
       </w:pPr>
       <w:r>
-        <w:t>Start Beat Brightness</w:t>
-      </w:r>
+        <w:t xml:space="preserve">Start Beat </w:t>
+      </w:r>
+      <w:proofErr w:type="spellStart"/>
+      <w:r>
+        <w:t>Brightness</w:t>
+      </w:r>
+      <w:proofErr w:type="spellEnd"/>
     </w:p>
     <w:p>
       <w:r>
@@ -1859,13 +2013,7 @@
     </w:p>
     <w:p>
       <w:r>
-        <w:t>Dauer de</w:t>
-      </w:r>
-      <w:r>
-        <w:t xml:space="preserve">r restlichen </w:t>
-      </w:r>
-      <w:r>
-        <w:t>Takt Lichtpulses in Millisekunden</w:t>
+        <w:t>Dauer der restlichen Takt Lichtpulses in Millisekunden</w:t>
       </w:r>
     </w:p>
     <w:p>
@@ -1873,8 +2021,13 @@
         <w:pStyle w:val="berschrift5"/>
       </w:pPr>
       <w:r>
-        <w:t>Beat Brightness</w:t>
-      </w:r>
+        <w:t xml:space="preserve">Beat </w:t>
+      </w:r>
+      <w:proofErr w:type="spellStart"/>
+      <w:r>
+        <w:t>Brightness</w:t>
+      </w:r>
+      <w:proofErr w:type="spellEnd"/>
     </w:p>
     <w:p>
       <w:r>
@@ -1933,7 +2086,15 @@
     </w:p>
     <w:p>
       <w:r>
-        <w:t>Kopieren Sie optonohm.apk auf Ihr Smartphone.</w:t>
+        <w:t xml:space="preserve">Kopieren Sie </w:t>
+      </w:r>
+      <w:proofErr w:type="spellStart"/>
+      <w:r>
+        <w:t>optonohm.apk</w:t>
+      </w:r>
+      <w:proofErr w:type="spellEnd"/>
+      <w:r>
+        <w:t xml:space="preserve"> auf Ihr Smartphone.</w:t>
       </w:r>
     </w:p>
     <w:p>

</xml_diff>